<commit_message>
Test y Docs student 5
</commit_message>
<xml_diff>
--- a/reports/Student#5/07 Requirements - Student #5.docx
+++ b/reports/Student#5/07 Requirements - Student #5.docx
@@ -122,7 +122,7 @@
                   <w:rPr>
                     <w:rFonts w:asciiTheme="majorHAnsi" w:hAnsiTheme="majorHAnsi" w:cstheme="majorHAnsi"/>
                   </w:rPr>
-                  <w:t>2</w:t>
+                  <w:t>3</w:t>
                 </w:r>
                 <w:r>
                   <w:rPr>
@@ -578,19 +578,19 @@
                   <w:rPr>
                     <w:rFonts w:asciiTheme="majorHAnsi" w:hAnsiTheme="majorHAnsi" w:cstheme="majorHAnsi"/>
                   </w:rPr>
-                  <w:t>07</w:t>
+                  <w:t>21</w:t>
                 </w:r>
                 <w:r>
                   <w:rPr>
                     <w:rFonts w:asciiTheme="majorHAnsi" w:hAnsiTheme="majorHAnsi" w:cstheme="majorHAnsi"/>
                   </w:rPr>
-                  <w:t>/0</w:t>
+                  <w:t>/</w:t>
                 </w:r>
                 <w:r>
                   <w:rPr>
                     <w:rFonts w:asciiTheme="majorHAnsi" w:hAnsiTheme="majorHAnsi" w:cstheme="majorHAnsi"/>
                   </w:rPr>
-                  <w:t>7</w:t>
+                  <w:t>10</w:t>
                 </w:r>
                 <w:r>
                   <w:rPr>
@@ -3563,7 +3563,13 @@
         </w:sdtPr>
         <w:sdtContent>
           <w:r>
-            <w:t xml:space="preserve">    </w:t>
+            <w:t xml:space="preserve"> </w:t>
+          </w:r>
+          <w:r>
+            <w:t>X</w:t>
+          </w:r>
+          <w:r>
+            <w:t xml:space="preserve">  </w:t>
           </w:r>
         </w:sdtContent>
       </w:sdt>
@@ -3630,7 +3636,13 @@
         </w:sdtPr>
         <w:sdtContent>
           <w:r>
-            <w:t xml:space="preserve">    </w:t>
+            <w:t xml:space="preserve"> </w:t>
+          </w:r>
+          <w:r>
+            <w:t>X</w:t>
+          </w:r>
+          <w:r>
+            <w:t xml:space="preserve">  </w:t>
           </w:r>
         </w:sdtContent>
       </w:sdt>
@@ -3822,7 +3834,13 @@
         </w:sdtPr>
         <w:sdtContent>
           <w:r>
-            <w:t xml:space="preserve">    </w:t>
+            <w:t xml:space="preserve"> </w:t>
+          </w:r>
+          <w:r>
+            <w:t>X</w:t>
+          </w:r>
+          <w:r>
+            <w:t xml:space="preserve">  </w:t>
           </w:r>
         </w:sdtContent>
       </w:sdt>
@@ -6215,6 +6233,8 @@
     <w:rsid w:val="00540202"/>
     <w:rsid w:val="00854D3F"/>
     <w:rsid w:val="0089488C"/>
+    <w:rsid w:val="009300A4"/>
+    <w:rsid w:val="00CD6327"/>
     <w:rsid w:val="00E73661"/>
     <w:rsid w:val="00EA7EDA"/>
     <w:rsid w:val="00F15643"/>

</xml_diff>